<commit_message>
Fix some issues with Plan van aanpak
</commit_message>
<xml_diff>
--- a/Plan_van_aanpak_JvanDijk_v1.0.docx
+++ b/Plan_van_aanpak_JvanDijk_v1.0.docx
@@ -61,19 +61,8 @@
                 <w:color w:val="595959" w:themeColor="text1" w:themeTint="A6"/>
                 <w:lang w:val="en-US"/>
               </w:rPr>
-              <w:t xml:space="preserve">Plan van </w:t>
-            </w:r>
-            <w:proofErr w:type="spellStart"/>
-            <w:r>
-              <w:rPr>
-                <w:b w:val="0"/>
-                <w:bCs/>
-                <w:color w:val="595959" w:themeColor="text1" w:themeTint="A6"/>
-                <w:lang w:val="en-US"/>
-              </w:rPr>
-              <w:t>Aanpak</w:t>
-            </w:r>
-            <w:proofErr w:type="spellEnd"/>
+              <w:t>Plan van Aanpak</w:t>
+            </w:r>
           </w:p>
         </w:tc>
       </w:tr>
@@ -185,7 +174,6 @@
           <w:szCs w:val="28"/>
         </w:rPr>
       </w:pPr>
-      <w:proofErr w:type="spellStart"/>
       <w:r>
         <w:rPr>
           <w:sz w:val="28"/>
@@ -193,7 +181,6 @@
         </w:rPr>
         <w:t>Monkeybussiness</w:t>
       </w:r>
-      <w:proofErr w:type="spellEnd"/>
     </w:p>
     <w:p>
       <w:pPr>
@@ -374,20 +361,8 @@
           <w:sz w:val="28"/>
           <w:szCs w:val="28"/>
         </w:rPr>
-        <w:t xml:space="preserve">Projectleider: </w:t>
+        <w:t>Projectleider: M.Boukiour</w:t>
       </w:r>
-      <w:proofErr w:type="spellStart"/>
-      <w:r>
-        <w:rPr>
-          <w:b w:val="0"/>
-          <w:bCs/>
-          <w:color w:val="595959" w:themeColor="text1" w:themeTint="A6"/>
-          <w:sz w:val="28"/>
-          <w:szCs w:val="28"/>
-        </w:rPr>
-        <w:t>M.Boukiour</w:t>
-      </w:r>
-      <w:proofErr w:type="spellEnd"/>
     </w:p>
     <w:p>
       <w:pPr>
@@ -731,7 +706,6 @@
         </w:rPr>
       </w:pPr>
       <w:bookmarkStart w:id="0" w:name="_Toc53663333"/>
-      <w:proofErr w:type="spellStart"/>
       <w:r>
         <w:rPr>
           <w:lang w:val="en-US"/>
@@ -740,7 +714,6 @@
         <w:t>Inleiding</w:t>
       </w:r>
       <w:bookmarkEnd w:id="0"/>
-      <w:proofErr w:type="spellEnd"/>
     </w:p>
     <w:p>
       <w:pPr>
@@ -748,229 +721,11 @@
           <w:lang w:val="en-US"/>
         </w:rPr>
       </w:pPr>
-      <w:proofErr w:type="spellStart"/>
       <w:r>
         <w:rPr>
           <w:lang w:val="en-US"/>
         </w:rPr>
-        <w:t>Dit</w:t>
-      </w:r>
-      <w:proofErr w:type="spellEnd"/>
-      <w:r>
-        <w:rPr>
-          <w:lang w:val="en-US"/>
-        </w:rPr>
-        <w:t xml:space="preserve"> </w:t>
-      </w:r>
-      <w:proofErr w:type="spellStart"/>
-      <w:r>
-        <w:rPr>
-          <w:lang w:val="en-US"/>
-        </w:rPr>
-        <w:t>bestand</w:t>
-      </w:r>
-      <w:proofErr w:type="spellEnd"/>
-      <w:r>
-        <w:rPr>
-          <w:lang w:val="en-US"/>
-        </w:rPr>
-        <w:t xml:space="preserve"> </w:t>
-      </w:r>
-      <w:proofErr w:type="spellStart"/>
-      <w:r>
-        <w:rPr>
-          <w:lang w:val="en-US"/>
-        </w:rPr>
-        <w:t>bevat</w:t>
-      </w:r>
-      <w:proofErr w:type="spellEnd"/>
-      <w:r>
-        <w:rPr>
-          <w:lang w:val="en-US"/>
-        </w:rPr>
-        <w:t xml:space="preserve"> het plan van </w:t>
-      </w:r>
-      <w:proofErr w:type="spellStart"/>
-      <w:r>
-        <w:rPr>
-          <w:lang w:val="en-US"/>
-        </w:rPr>
-        <w:t>aanpak</w:t>
-      </w:r>
-      <w:proofErr w:type="spellEnd"/>
-      <w:r>
-        <w:rPr>
-          <w:lang w:val="en-US"/>
-        </w:rPr>
-        <w:t xml:space="preserve">, </w:t>
-      </w:r>
-      <w:proofErr w:type="spellStart"/>
-      <w:r>
-        <w:rPr>
-          <w:lang w:val="en-US"/>
-        </w:rPr>
-        <w:t>daarmee</w:t>
-      </w:r>
-      <w:proofErr w:type="spellEnd"/>
-      <w:r>
-        <w:rPr>
-          <w:lang w:val="en-US"/>
-        </w:rPr>
-        <w:t xml:space="preserve"> word </w:t>
-      </w:r>
-      <w:proofErr w:type="spellStart"/>
-      <w:r>
-        <w:rPr>
-          <w:lang w:val="en-US"/>
-        </w:rPr>
-        <w:t>bedoelt</w:t>
-      </w:r>
-      <w:proofErr w:type="spellEnd"/>
-      <w:r>
-        <w:rPr>
-          <w:lang w:val="en-US"/>
-        </w:rPr>
-        <w:t xml:space="preserve"> </w:t>
-      </w:r>
-      <w:proofErr w:type="spellStart"/>
-      <w:r>
-        <w:rPr>
-          <w:lang w:val="en-US"/>
-        </w:rPr>
-        <w:t>dat</w:t>
-      </w:r>
-      <w:proofErr w:type="spellEnd"/>
-      <w:r>
-        <w:rPr>
-          <w:lang w:val="en-US"/>
-        </w:rPr>
-        <w:t xml:space="preserve"> </w:t>
-      </w:r>
-      <w:proofErr w:type="spellStart"/>
-      <w:r>
-        <w:rPr>
-          <w:lang w:val="en-US"/>
-        </w:rPr>
-        <w:t>hier</w:t>
-      </w:r>
-      <w:proofErr w:type="spellEnd"/>
-      <w:r>
-        <w:rPr>
-          <w:lang w:val="en-US"/>
-        </w:rPr>
-        <w:t xml:space="preserve"> het project </w:t>
-      </w:r>
-      <w:proofErr w:type="spellStart"/>
-      <w:r>
-        <w:rPr>
-          <w:lang w:val="en-US"/>
-        </w:rPr>
-        <w:t>wordt</w:t>
-      </w:r>
-      <w:proofErr w:type="spellEnd"/>
-      <w:r>
-        <w:rPr>
-          <w:lang w:val="en-US"/>
-        </w:rPr>
-        <w:t xml:space="preserve"> </w:t>
-      </w:r>
-      <w:proofErr w:type="spellStart"/>
-      <w:r>
-        <w:rPr>
-          <w:lang w:val="en-US"/>
-        </w:rPr>
-        <w:t>omschreven</w:t>
-      </w:r>
-      <w:proofErr w:type="spellEnd"/>
-      <w:r>
-        <w:rPr>
-          <w:lang w:val="en-US"/>
-        </w:rPr>
-        <w:t xml:space="preserve">, </w:t>
-      </w:r>
-      <w:proofErr w:type="spellStart"/>
-      <w:r>
-        <w:rPr>
-          <w:lang w:val="en-US"/>
-        </w:rPr>
-        <w:t>onze</w:t>
-      </w:r>
-      <w:proofErr w:type="spellEnd"/>
-      <w:r>
-        <w:rPr>
-          <w:lang w:val="en-US"/>
-        </w:rPr>
-        <w:t xml:space="preserve"> </w:t>
-      </w:r>
-      <w:proofErr w:type="spellStart"/>
-      <w:r>
-        <w:rPr>
-          <w:lang w:val="en-US"/>
-        </w:rPr>
-        <w:t>benodigdheden</w:t>
-      </w:r>
-      <w:proofErr w:type="spellEnd"/>
-      <w:r>
-        <w:rPr>
-          <w:lang w:val="en-US"/>
-        </w:rPr>
-        <w:t xml:space="preserve"> </w:t>
-      </w:r>
-      <w:proofErr w:type="spellStart"/>
-      <w:r>
-        <w:rPr>
-          <w:lang w:val="en-US"/>
-        </w:rPr>
-        <w:t>worden</w:t>
-      </w:r>
-      <w:proofErr w:type="spellEnd"/>
-      <w:r>
-        <w:rPr>
-          <w:lang w:val="en-US"/>
-        </w:rPr>
-        <w:t xml:space="preserve"> </w:t>
-      </w:r>
-      <w:proofErr w:type="spellStart"/>
-      <w:r>
-        <w:rPr>
-          <w:lang w:val="en-US"/>
-        </w:rPr>
-        <w:t>benoemd</w:t>
-      </w:r>
-      <w:proofErr w:type="spellEnd"/>
-      <w:r>
-        <w:rPr>
-          <w:lang w:val="en-US"/>
-        </w:rPr>
-        <w:t xml:space="preserve">, </w:t>
-      </w:r>
-      <w:proofErr w:type="spellStart"/>
-      <w:r>
-        <w:rPr>
-          <w:lang w:val="en-US"/>
-        </w:rPr>
-        <w:t>en</w:t>
-      </w:r>
-      <w:proofErr w:type="spellEnd"/>
-      <w:r>
-        <w:rPr>
-          <w:lang w:val="en-US"/>
-        </w:rPr>
-        <w:t xml:space="preserve"> tot slot de planning word </w:t>
-      </w:r>
-      <w:proofErr w:type="spellStart"/>
-      <w:r>
-        <w:rPr>
-          <w:lang w:val="en-US"/>
-        </w:rPr>
-        <w:t>uitgelegd</w:t>
-      </w:r>
-      <w:proofErr w:type="spellEnd"/>
-      <w:r>
-        <w:rPr>
-          <w:lang w:val="en-US"/>
-        </w:rPr>
-        <w:t>.</w:t>
+        <w:t>Dit bestand bevat het plan van aanpak, daarmee word bedoelt dat hier het project wordt omschreven, onze benodigdheden worden benoemd, en tot slot de planning word uitgelegd.</w:t>
       </w:r>
     </w:p>
     <w:p>
@@ -981,7 +736,6 @@
         </w:rPr>
       </w:pPr>
       <w:bookmarkStart w:id="1" w:name="_Toc53663334"/>
-      <w:proofErr w:type="spellStart"/>
       <w:r>
         <w:rPr>
           <w:lang w:val="en-US"/>
@@ -989,7 +743,6 @@
         <w:t>Doelstelling</w:t>
       </w:r>
       <w:bookmarkEnd w:id="1"/>
-      <w:proofErr w:type="spellEnd"/>
     </w:p>
     <w:p>
       <w:pPr>
@@ -1001,287 +754,19 @@
         <w:rPr>
           <w:lang w:val="en-US"/>
         </w:rPr>
-        <w:t xml:space="preserve">Het </w:t>
+        <w:t xml:space="preserve">Het doel van het project is dat wij (Monkeybusiness) het product gaan leveren aan Mr. Hannibal (De klant). Het product </w:t>
       </w:r>
-      <w:proofErr w:type="spellStart"/>
-      <w:r>
-        <w:rPr>
-          <w:lang w:val="en-US"/>
-        </w:rPr>
-        <w:t>doel</w:t>
-      </w:r>
-      <w:proofErr w:type="spellEnd"/>
-      <w:r>
-        <w:rPr>
-          <w:lang w:val="en-US"/>
-        </w:rPr>
-        <w:t xml:space="preserve"> van het project is </w:t>
-      </w:r>
-      <w:proofErr w:type="spellStart"/>
-      <w:r>
-        <w:rPr>
-          <w:lang w:val="en-US"/>
-        </w:rPr>
-        <w:t>dat</w:t>
-      </w:r>
-      <w:proofErr w:type="spellEnd"/>
-      <w:r>
-        <w:rPr>
-          <w:lang w:val="en-US"/>
-        </w:rPr>
-        <w:t xml:space="preserve"> </w:t>
-      </w:r>
-      <w:proofErr w:type="spellStart"/>
-      <w:r>
-        <w:rPr>
-          <w:lang w:val="en-US"/>
-        </w:rPr>
-        <w:t>wij</w:t>
-      </w:r>
-      <w:proofErr w:type="spellEnd"/>
-      <w:r>
-        <w:rPr>
-          <w:lang w:val="en-US"/>
-        </w:rPr>
-        <w:t xml:space="preserve"> (</w:t>
-      </w:r>
-      <w:proofErr w:type="spellStart"/>
-      <w:r>
-        <w:rPr>
-          <w:lang w:val="en-US"/>
-        </w:rPr>
-        <w:t>Monkeybusiness</w:t>
-      </w:r>
-      <w:proofErr w:type="spellEnd"/>
-      <w:r>
-        <w:rPr>
-          <w:lang w:val="en-US"/>
-        </w:rPr>
-        <w:t xml:space="preserve">) het product </w:t>
-      </w:r>
-      <w:proofErr w:type="spellStart"/>
-      <w:r>
-        <w:rPr>
-          <w:lang w:val="en-US"/>
-        </w:rPr>
-        <w:t>gaan</w:t>
-      </w:r>
-      <w:proofErr w:type="spellEnd"/>
-      <w:r>
-        <w:rPr>
-          <w:lang w:val="en-US"/>
-        </w:rPr>
-        <w:t xml:space="preserve"> </w:t>
-      </w:r>
-      <w:proofErr w:type="spellStart"/>
-      <w:r>
-        <w:rPr>
-          <w:lang w:val="en-US"/>
-        </w:rPr>
-        <w:t>leveren</w:t>
-      </w:r>
-      <w:proofErr w:type="spellEnd"/>
-      <w:r>
-        <w:rPr>
-          <w:lang w:val="en-US"/>
-        </w:rPr>
-        <w:t xml:space="preserve"> </w:t>
-      </w:r>
-      <w:proofErr w:type="spellStart"/>
-      <w:r>
-        <w:rPr>
-          <w:lang w:val="en-US"/>
-        </w:rPr>
-        <w:t>aan</w:t>
-      </w:r>
-      <w:proofErr w:type="spellEnd"/>
-      <w:r>
-        <w:rPr>
-          <w:lang w:val="en-US"/>
-        </w:rPr>
-        <w:t xml:space="preserve"> Mr. Hannibal (De </w:t>
-      </w:r>
-      <w:proofErr w:type="spellStart"/>
-      <w:r>
-        <w:rPr>
-          <w:lang w:val="en-US"/>
-        </w:rPr>
-        <w:t>klant</w:t>
-      </w:r>
-      <w:proofErr w:type="spellEnd"/>
-      <w:r>
-        <w:rPr>
-          <w:lang w:val="en-US"/>
-        </w:rPr>
-        <w:t xml:space="preserve">). Het product </w:t>
-      </w:r>
-      <w:proofErr w:type="spellStart"/>
       <w:r>
         <w:rPr>
           <w:lang w:val="en-US"/>
         </w:rPr>
         <w:t>beschikt</w:t>
       </w:r>
-      <w:proofErr w:type="spellEnd"/>
       <w:r>
         <w:rPr>
           <w:lang w:val="en-US"/>
         </w:rPr>
-        <w:t xml:space="preserve"> </w:t>
-      </w:r>
-      <w:proofErr w:type="spellStart"/>
-      <w:r>
-        <w:rPr>
-          <w:lang w:val="en-US"/>
-        </w:rPr>
-        <w:t>een</w:t>
-      </w:r>
-      <w:proofErr w:type="spellEnd"/>
-      <w:r>
-        <w:rPr>
-          <w:lang w:val="en-US"/>
-        </w:rPr>
-        <w:t xml:space="preserve"> Android </w:t>
-      </w:r>
-      <w:proofErr w:type="spellStart"/>
-      <w:r>
-        <w:rPr>
-          <w:lang w:val="en-US"/>
-        </w:rPr>
-        <w:t>applicatie</w:t>
-      </w:r>
-      <w:proofErr w:type="spellEnd"/>
-      <w:r>
-        <w:rPr>
-          <w:lang w:val="en-US"/>
-        </w:rPr>
-        <w:t xml:space="preserve"> w</w:t>
-      </w:r>
-      <w:proofErr w:type="spellStart"/>
-      <w:r>
-        <w:rPr>
-          <w:lang w:val="en-US"/>
-        </w:rPr>
-        <w:t>aarmee</w:t>
-      </w:r>
-      <w:proofErr w:type="spellEnd"/>
-      <w:r>
-        <w:rPr>
-          <w:lang w:val="en-US"/>
-        </w:rPr>
-        <w:t xml:space="preserve"> </w:t>
-      </w:r>
-      <w:proofErr w:type="spellStart"/>
-      <w:r>
-        <w:rPr>
-          <w:lang w:val="en-US"/>
-        </w:rPr>
-        <w:t>kinderen</w:t>
-      </w:r>
-      <w:proofErr w:type="spellEnd"/>
-      <w:r>
-        <w:rPr>
-          <w:lang w:val="en-US"/>
-        </w:rPr>
-        <w:t xml:space="preserve"> de taal Amazigh op </w:t>
-      </w:r>
-      <w:proofErr w:type="spellStart"/>
-      <w:r>
-        <w:rPr>
-          <w:lang w:val="en-US"/>
-        </w:rPr>
-        <w:t>een</w:t>
-      </w:r>
-      <w:proofErr w:type="spellEnd"/>
-      <w:r>
-        <w:rPr>
-          <w:lang w:val="en-US"/>
-        </w:rPr>
-        <w:t xml:space="preserve"> </w:t>
-      </w:r>
-      <w:proofErr w:type="spellStart"/>
-      <w:r>
-        <w:rPr>
-          <w:lang w:val="en-US"/>
-        </w:rPr>
-        <w:t>leuke</w:t>
-      </w:r>
-      <w:proofErr w:type="spellEnd"/>
-      <w:r>
-        <w:rPr>
-          <w:lang w:val="en-US"/>
-        </w:rPr>
-        <w:t xml:space="preserve"> </w:t>
-      </w:r>
-      <w:proofErr w:type="spellStart"/>
-      <w:r>
-        <w:rPr>
-          <w:lang w:val="en-US"/>
-        </w:rPr>
-        <w:t>manier</w:t>
-      </w:r>
-      <w:proofErr w:type="spellEnd"/>
-      <w:r>
-        <w:rPr>
-          <w:lang w:val="en-US"/>
-        </w:rPr>
-        <w:t xml:space="preserve"> </w:t>
-      </w:r>
-      <w:proofErr w:type="spellStart"/>
-      <w:r>
-        <w:rPr>
-          <w:lang w:val="en-US"/>
-        </w:rPr>
-        <w:t>kunnen</w:t>
-      </w:r>
-      <w:proofErr w:type="spellEnd"/>
-      <w:r>
-        <w:rPr>
-          <w:lang w:val="en-US"/>
-        </w:rPr>
-        <w:t xml:space="preserve"> </w:t>
-      </w:r>
-      <w:proofErr w:type="spellStart"/>
-      <w:r>
-        <w:rPr>
-          <w:lang w:val="en-US"/>
-        </w:rPr>
-        <w:t>oefenen</w:t>
-      </w:r>
-      <w:proofErr w:type="spellEnd"/>
-      <w:r>
-        <w:rPr>
-          <w:lang w:val="en-US"/>
-        </w:rPr>
-        <w:t xml:space="preserve"> </w:t>
-      </w:r>
-      <w:proofErr w:type="spellStart"/>
-      <w:r>
-        <w:rPr>
-          <w:lang w:val="en-US"/>
-        </w:rPr>
-        <w:t>en</w:t>
-      </w:r>
-      <w:proofErr w:type="spellEnd"/>
-      <w:r>
-        <w:rPr>
-          <w:lang w:val="en-US"/>
-        </w:rPr>
-        <w:t xml:space="preserve"> </w:t>
-      </w:r>
-      <w:proofErr w:type="spellStart"/>
-      <w:r>
-        <w:rPr>
-          <w:lang w:val="en-US"/>
-        </w:rPr>
-        <w:t>leren</w:t>
-      </w:r>
-      <w:proofErr w:type="spellEnd"/>
-      <w:r>
-        <w:rPr>
-          <w:lang w:val="en-US"/>
-        </w:rPr>
-        <w:t>.</w:t>
+        <w:t xml:space="preserve"> een Android applicatie waarmee kinderen de taal Amazigh op een leuke manier kunnen oefenen en leren.</w:t>
       </w:r>
     </w:p>
     <w:p>
@@ -1299,15 +784,7 @@
         <w:t>De bedoeling van de applicatie is dat</w:t>
       </w:r>
       <w:r>
-        <w:t xml:space="preserve"> je op een leuke manier </w:t>
-      </w:r>
-      <w:proofErr w:type="spellStart"/>
-      <w:r>
-        <w:t>Amazigh</w:t>
-      </w:r>
-      <w:proofErr w:type="spellEnd"/>
-      <w:r>
-        <w:t xml:space="preserve"> kan leren. De applicatie bevat de volgende onderdelen; Een oefenscherm, een speelscherm en tot slot een scorescherm.</w:t>
+        <w:t xml:space="preserve"> je op een leuke manier Amazigh kan leren. De applicatie bevat de volgende onderdelen; Een oefenscherm, een speelscherm en tot slot een scorescherm.</w:t>
       </w:r>
     </w:p>
     <w:p>
@@ -1325,15 +802,7 @@
         <w:t>er</w:t>
       </w:r>
       <w:r>
-        <w:t xml:space="preserve"> om de </w:t>
-      </w:r>
-      <w:proofErr w:type="spellStart"/>
-      <w:r>
-        <w:t>amazigh</w:t>
-      </w:r>
-      <w:proofErr w:type="spellEnd"/>
-      <w:r>
-        <w:t xml:space="preserve"> woordjes te oefenen en om de uitspraak te beluisteren.</w:t>
+        <w:t xml:space="preserve"> om de amazigh woordjes te oefenen en om de uitspraak te beluisteren.</w:t>
       </w:r>
     </w:p>
     <w:p>
@@ -1372,17 +841,12 @@
     <w:p>
       <w:pPr>
         <w:pStyle w:val="Kop1"/>
-        <w:cnfStyle w:val="101000000100" w:firstRow="1" w:lastRow="0" w:firstColumn="1" w:lastColumn="0" w:oddVBand="0" w:evenVBand="0" w:oddHBand="0" w:evenHBand="0" w:firstRowFirstColumn="1" w:firstRowLastColumn="0" w:lastRowFirstColumn="0" w:lastRowLastColumn="0"/>
       </w:pPr>
       <w:r>
         <w:t>Projectgroep</w:t>
       </w:r>
     </w:p>
-    <w:p>
-      <w:pPr>
-        <w:cnfStyle w:val="101000000100" w:firstRow="1" w:lastRow="0" w:firstColumn="1" w:lastColumn="0" w:oddVBand="0" w:evenVBand="0" w:oddHBand="0" w:evenHBand="0" w:firstRowFirstColumn="1" w:firstRowLastColumn="0" w:lastRowFirstColumn="0" w:lastRowLastColumn="0"/>
-      </w:pPr>
-    </w:p>
+    <w:p/>
     <w:tbl>
       <w:tblPr>
         <w:tblStyle w:val="Onopgemaaktetabel3"/>
@@ -1629,23 +1093,7 @@
     </w:p>
     <w:p>
       <w:r>
-        <w:t xml:space="preserve">De programmeurs moeten beschikken over een laptop/PC met de minimale vereisten van </w:t>
-      </w:r>
-      <w:proofErr w:type="spellStart"/>
-      <w:r>
-        <w:t>AndroidStudio</w:t>
-      </w:r>
-      <w:proofErr w:type="spellEnd"/>
-      <w:r>
-        <w:t xml:space="preserve">. Ook moet deze laptop/PC </w:t>
-      </w:r>
-      <w:proofErr w:type="spellStart"/>
-      <w:r>
-        <w:t>AndroidStudio</w:t>
-      </w:r>
-      <w:proofErr w:type="spellEnd"/>
-      <w:r>
-        <w:t xml:space="preserve"> zelf beschikken. Tot slot hebben wij van de klant eventuele plaatjes/’assets’ nodig om in de applicatie weer te geven.</w:t>
+        <w:t>De programmeurs moeten beschikken over een laptop/PC met de minimale vereisten van AndroidStudio. Ook moet deze laptop/PC AndroidStudio zelf beschikken. Tot slot hebben wij van de klant eventuele plaatjes/’assets’ nodig om in de applicatie weer te geven.</w:t>
       </w:r>
     </w:p>
     <w:p>
@@ -1663,9 +1111,10 @@
         <w:tblLook w:val="0220" w:firstRow="1" w:lastRow="0" w:firstColumn="0" w:lastColumn="0" w:noHBand="1" w:noVBand="0"/>
       </w:tblPr>
       <w:tblGrid>
-        <w:gridCol w:w="3004"/>
-        <w:gridCol w:w="3005"/>
-        <w:gridCol w:w="3007"/>
+        <w:gridCol w:w="2268"/>
+        <w:gridCol w:w="2268"/>
+        <w:gridCol w:w="2268"/>
+        <w:gridCol w:w="2268"/>
       </w:tblGrid>
       <w:tr>
         <w:trPr>
@@ -1674,46 +1123,49 @@
         <w:tc>
           <w:tcPr>
             <w:cnfStyle w:val="000010000000" w:firstRow="0" w:lastRow="0" w:firstColumn="0" w:lastColumn="0" w:oddVBand="1" w:evenVBand="0" w:oddHBand="0" w:evenHBand="0" w:firstRowFirstColumn="0" w:firstRowLastColumn="0" w:lastRowFirstColumn="0" w:lastRowLastColumn="0"/>
-            <w:tcW w:w="3004" w:type="dxa"/>
-          </w:tcPr>
-          <w:p>
-            <w:r>
-              <w:t>deadline</w:t>
-            </w:r>
-          </w:p>
-        </w:tc>
-        <w:tc>
-          <w:tcPr>
-            <w:tcW w:w="3005" w:type="dxa"/>
+            <w:tcW w:w="2268" w:type="dxa"/>
+          </w:tcPr>
+          <w:p>
+            <w:r>
+              <w:t>Taak</w:t>
+            </w:r>
+          </w:p>
+        </w:tc>
+        <w:tc>
+          <w:tcPr>
+            <w:tcW w:w="2268" w:type="dxa"/>
           </w:tcPr>
           <w:p>
             <w:pPr>
               <w:cnfStyle w:val="100000000000" w:firstRow="1" w:lastRow="0" w:firstColumn="0" w:lastColumn="0" w:oddVBand="0" w:evenVBand="0" w:oddHBand="0" w:evenHBand="0" w:firstRowFirstColumn="0" w:firstRowLastColumn="0" w:lastRowFirstColumn="0" w:lastRowLastColumn="0"/>
             </w:pPr>
             <w:r>
-              <w:t>onderdeel</w:t>
-            </w:r>
-          </w:p>
-        </w:tc>
-        <w:tc>
-          <w:tcPr>
-            <w:cnfStyle w:val="000010000000" w:firstRow="0" w:lastRow="0" w:firstColumn="0" w:lastColumn="0" w:oddVBand="1" w:evenVBand="0" w:oddHBand="0" w:evenHBand="0" w:firstRowFirstColumn="0" w:firstRowLastColumn="0" w:lastRowFirstColumn="0" w:lastRowLastColumn="0"/>
-            <w:tcW w:w="3007" w:type="dxa"/>
-          </w:tcPr>
-          <w:p>
-            <w:proofErr w:type="spellStart"/>
-            <w:r>
-              <w:t>Groeps</w:t>
-            </w:r>
-            <w:proofErr w:type="spellEnd"/>
-            <w:r>
-              <w:t>/</w:t>
-            </w:r>
-            <w:proofErr w:type="spellStart"/>
-            <w:r>
-              <w:t>indivudeel</w:t>
-            </w:r>
-            <w:proofErr w:type="spellEnd"/>
+              <w:t>Begindatum</w:t>
+            </w:r>
+          </w:p>
+        </w:tc>
+        <w:tc>
+          <w:tcPr>
+            <w:cnfStyle w:val="000010000000" w:firstRow="0" w:lastRow="0" w:firstColumn="0" w:lastColumn="0" w:oddVBand="1" w:evenVBand="0" w:oddHBand="0" w:evenHBand="0" w:firstRowFirstColumn="0" w:firstRowLastColumn="0" w:lastRowFirstColumn="0" w:lastRowLastColumn="0"/>
+            <w:tcW w:w="2268" w:type="dxa"/>
+          </w:tcPr>
+          <w:p>
+            <w:r>
+              <w:t>Einddatum</w:t>
+            </w:r>
+          </w:p>
+        </w:tc>
+        <w:tc>
+          <w:tcPr>
+            <w:tcW w:w="2268" w:type="dxa"/>
+          </w:tcPr>
+          <w:p>
+            <w:pPr>
+              <w:cnfStyle w:val="100000000000" w:firstRow="1" w:lastRow="0" w:firstColumn="0" w:lastColumn="0" w:oddVBand="0" w:evenVBand="0" w:oddHBand="0" w:evenHBand="0" w:firstRowFirstColumn="0" w:firstRowLastColumn="0" w:lastRowFirstColumn="0" w:lastRowLastColumn="0"/>
+            </w:pPr>
+            <w:r>
+              <w:t>duur</w:t>
+            </w:r>
           </w:p>
         </w:tc>
       </w:tr>
@@ -1721,35 +1173,48 @@
         <w:tc>
           <w:tcPr>
             <w:cnfStyle w:val="000010000000" w:firstRow="0" w:lastRow="0" w:firstColumn="0" w:lastColumn="0" w:oddVBand="1" w:evenVBand="0" w:oddHBand="0" w:evenHBand="0" w:firstRowFirstColumn="0" w:firstRowLastColumn="0" w:lastRowFirstColumn="0" w:lastRowLastColumn="0"/>
-            <w:tcW w:w="3004" w:type="dxa"/>
-          </w:tcPr>
-          <w:p>
-            <w:r>
-              <w:t>3 september</w:t>
-            </w:r>
-          </w:p>
-        </w:tc>
-        <w:tc>
-          <w:tcPr>
-            <w:tcW w:w="3005" w:type="dxa"/>
+            <w:tcW w:w="2268" w:type="dxa"/>
+          </w:tcPr>
+          <w:p>
+            <w:r>
+              <w:t>Ontwerpen</w:t>
+            </w:r>
+          </w:p>
+        </w:tc>
+        <w:tc>
+          <w:tcPr>
+            <w:tcW w:w="2268" w:type="dxa"/>
           </w:tcPr>
           <w:p>
             <w:pPr>
               <w:cnfStyle w:val="000000000000" w:firstRow="0" w:lastRow="0" w:firstColumn="0" w:lastColumn="0" w:oddVBand="0" w:evenVBand="0" w:oddHBand="0" w:evenHBand="0" w:firstRowFirstColumn="0" w:firstRowLastColumn="0" w:lastRowFirstColumn="0" w:lastRowLastColumn="0"/>
             </w:pPr>
             <w:r>
-              <w:t>Vragenlijst</w:t>
-            </w:r>
-          </w:p>
-        </w:tc>
-        <w:tc>
-          <w:tcPr>
-            <w:cnfStyle w:val="000010000000" w:firstRow="0" w:lastRow="0" w:firstColumn="0" w:lastColumn="0" w:oddVBand="1" w:evenVBand="0" w:oddHBand="0" w:evenHBand="0" w:firstRowFirstColumn="0" w:firstRowLastColumn="0" w:lastRowFirstColumn="0" w:lastRowLastColumn="0"/>
-            <w:tcW w:w="3007" w:type="dxa"/>
-          </w:tcPr>
-          <w:p>
-            <w:r>
-              <w:t>Gezamenlijk en individueel</w:t>
+              <w:t>3-9-2020</w:t>
+            </w:r>
+          </w:p>
+        </w:tc>
+        <w:tc>
+          <w:tcPr>
+            <w:cnfStyle w:val="000010000000" w:firstRow="0" w:lastRow="0" w:firstColumn="0" w:lastColumn="0" w:oddVBand="1" w:evenVBand="0" w:oddHBand="0" w:evenHBand="0" w:firstRowFirstColumn="0" w:firstRowLastColumn="0" w:lastRowFirstColumn="0" w:lastRowLastColumn="0"/>
+            <w:tcW w:w="2268" w:type="dxa"/>
+          </w:tcPr>
+          <w:p>
+            <w:r>
+              <w:t>12-10-2020</w:t>
+            </w:r>
+          </w:p>
+        </w:tc>
+        <w:tc>
+          <w:tcPr>
+            <w:tcW w:w="2268" w:type="dxa"/>
+          </w:tcPr>
+          <w:p>
+            <w:pPr>
+              <w:cnfStyle w:val="000000000000" w:firstRow="0" w:lastRow="0" w:firstColumn="0" w:lastColumn="0" w:oddVBand="0" w:evenVBand="0" w:oddHBand="0" w:evenHBand="0" w:firstRowFirstColumn="0" w:firstRowLastColumn="0" w:lastRowFirstColumn="0" w:lastRowLastColumn="0"/>
+            </w:pPr>
+            <w:r>
+              <w:t>6 weken</w:t>
             </w:r>
           </w:p>
         </w:tc>
@@ -1758,225 +1223,280 @@
         <w:tc>
           <w:tcPr>
             <w:cnfStyle w:val="000010000000" w:firstRow="0" w:lastRow="0" w:firstColumn="0" w:lastColumn="0" w:oddVBand="1" w:evenVBand="0" w:oddHBand="0" w:evenHBand="0" w:firstRowFirstColumn="0" w:firstRowLastColumn="0" w:lastRowFirstColumn="0" w:lastRowLastColumn="0"/>
-            <w:tcW w:w="3004" w:type="dxa"/>
-          </w:tcPr>
-          <w:p>
-            <w:r>
-              <w:t>3 september</w:t>
-            </w:r>
-          </w:p>
-        </w:tc>
-        <w:tc>
-          <w:tcPr>
-            <w:tcW w:w="3005" w:type="dxa"/>
+            <w:tcW w:w="2268" w:type="dxa"/>
+          </w:tcPr>
+          <w:p>
+            <w:r>
+              <w:t>Realiseren</w:t>
+            </w:r>
+          </w:p>
+        </w:tc>
+        <w:tc>
+          <w:tcPr>
+            <w:tcW w:w="2268" w:type="dxa"/>
           </w:tcPr>
           <w:p>
             <w:pPr>
               <w:cnfStyle w:val="000000000000" w:firstRow="0" w:lastRow="0" w:firstColumn="0" w:lastColumn="0" w:oddVBand="0" w:evenVBand="0" w:oddHBand="0" w:evenHBand="0" w:firstRowFirstColumn="0" w:firstRowLastColumn="0" w:lastRowFirstColumn="0" w:lastRowLastColumn="0"/>
             </w:pPr>
-            <w:proofErr w:type="spellStart"/>
-            <w:r>
-              <w:t>Wordsjabloon</w:t>
-            </w:r>
-            <w:proofErr w:type="spellEnd"/>
-          </w:p>
-        </w:tc>
-        <w:tc>
-          <w:tcPr>
-            <w:cnfStyle w:val="000010000000" w:firstRow="0" w:lastRow="0" w:firstColumn="0" w:lastColumn="0" w:oddVBand="1" w:evenVBand="0" w:oddHBand="0" w:evenHBand="0" w:firstRowFirstColumn="0" w:firstRowLastColumn="0" w:lastRowFirstColumn="0" w:lastRowLastColumn="0"/>
-            <w:tcW w:w="3007" w:type="dxa"/>
-          </w:tcPr>
-          <w:p>
-            <w:r>
-              <w:t>Gezamenlijk en individueel</w:t>
+            <w:r>
+              <w:t>12-10-2020</w:t>
+            </w:r>
+          </w:p>
+        </w:tc>
+        <w:tc>
+          <w:tcPr>
+            <w:cnfStyle w:val="000010000000" w:firstRow="0" w:lastRow="0" w:firstColumn="0" w:lastColumn="0" w:oddVBand="1" w:evenVBand="0" w:oddHBand="0" w:evenHBand="0" w:firstRowFirstColumn="0" w:firstRowLastColumn="0" w:lastRowFirstColumn="0" w:lastRowLastColumn="0"/>
+            <w:tcW w:w="2268" w:type="dxa"/>
+          </w:tcPr>
+          <w:p>
+            <w:r>
+              <w:t>14-11-2020</w:t>
+            </w:r>
+          </w:p>
+        </w:tc>
+        <w:tc>
+          <w:tcPr>
+            <w:tcW w:w="2268" w:type="dxa"/>
+          </w:tcPr>
+          <w:p>
+            <w:pPr>
+              <w:cnfStyle w:val="000000000000" w:firstRow="0" w:lastRow="0" w:firstColumn="0" w:lastColumn="0" w:oddVBand="0" w:evenVBand="0" w:oddHBand="0" w:evenHBand="0" w:firstRowFirstColumn="0" w:firstRowLastColumn="0" w:lastRowFirstColumn="0" w:lastRowLastColumn="0"/>
+            </w:pPr>
+            <w:r>
+              <w:t>6 weken</w:t>
             </w:r>
           </w:p>
         </w:tc>
       </w:tr>
+    </w:tbl>
+    <w:p/>
+    <w:p>
+      <w:pPr>
+        <w:spacing w:after="160" w:line="259" w:lineRule="auto"/>
+      </w:pPr>
+      <w:r>
+        <w:br w:type="page"/>
+      </w:r>
+    </w:p>
+    <w:p>
+      <w:pPr>
+        <w:pStyle w:val="Kop1"/>
+      </w:pPr>
+      <w:r>
+        <w:lastRenderedPageBreak/>
+        <w:t>Takenlijst</w:t>
+      </w:r>
+    </w:p>
+    <w:tbl>
+      <w:tblPr>
+        <w:tblStyle w:val="Onopgemaaktetabel3"/>
+        <w:tblW w:w="15952" w:type="dxa"/>
+        <w:tblLook w:val="0220" w:firstRow="1" w:lastRow="0" w:firstColumn="0" w:lastColumn="0" w:noHBand="1" w:noVBand="0"/>
+      </w:tblPr>
+      <w:tblGrid>
+        <w:gridCol w:w="2977"/>
+        <w:gridCol w:w="1701"/>
+        <w:gridCol w:w="1559"/>
+        <w:gridCol w:w="1171"/>
+        <w:gridCol w:w="1720"/>
+        <w:gridCol w:w="1706"/>
+        <w:gridCol w:w="1706"/>
+        <w:gridCol w:w="1706"/>
+        <w:gridCol w:w="1706"/>
+      </w:tblGrid>
       <w:tr>
-        <w:tc>
-          <w:tcPr>
-            <w:cnfStyle w:val="000010000000" w:firstRow="0" w:lastRow="0" w:firstColumn="0" w:lastColumn="0" w:oddVBand="1" w:evenVBand="0" w:oddHBand="0" w:evenHBand="0" w:firstRowFirstColumn="0" w:firstRowLastColumn="0" w:lastRowFirstColumn="0" w:lastRowLastColumn="0"/>
-            <w:tcW w:w="3004" w:type="dxa"/>
-          </w:tcPr>
-          <w:p>
-            <w:r>
-              <w:t>7 september</w:t>
-            </w:r>
-          </w:p>
-        </w:tc>
-        <w:tc>
-          <w:tcPr>
-            <w:tcW w:w="3005" w:type="dxa"/>
-          </w:tcPr>
-          <w:p>
-            <w:pPr>
-              <w:cnfStyle w:val="000000000000" w:firstRow="0" w:lastRow="0" w:firstColumn="0" w:lastColumn="0" w:oddVBand="0" w:evenVBand="0" w:oddHBand="0" w:evenHBand="0" w:firstRowFirstColumn="0" w:firstRowLastColumn="0" w:lastRowFirstColumn="0" w:lastRowLastColumn="0"/>
-            </w:pPr>
-            <w:r>
-              <w:t>Interview</w:t>
-            </w:r>
-          </w:p>
-        </w:tc>
-        <w:tc>
-          <w:tcPr>
-            <w:cnfStyle w:val="000010000000" w:firstRow="0" w:lastRow="0" w:firstColumn="0" w:lastColumn="0" w:oddVBand="1" w:evenVBand="0" w:oddHBand="0" w:evenHBand="0" w:firstRowFirstColumn="0" w:firstRowLastColumn="0" w:lastRowFirstColumn="0" w:lastRowLastColumn="0"/>
-            <w:tcW w:w="3007" w:type="dxa"/>
-          </w:tcPr>
-          <w:p>
-            <w:r>
-              <w:t>Gezamenlijk en individueel</w:t>
-            </w:r>
-          </w:p>
-        </w:tc>
-      </w:tr>
-      <w:tr>
-        <w:tc>
-          <w:tcPr>
-            <w:cnfStyle w:val="000010000000" w:firstRow="0" w:lastRow="0" w:firstColumn="0" w:lastColumn="0" w:oddVBand="1" w:evenVBand="0" w:oddHBand="0" w:evenHBand="0" w:firstRowFirstColumn="0" w:firstRowLastColumn="0" w:lastRowFirstColumn="0" w:lastRowLastColumn="0"/>
-            <w:tcW w:w="3004" w:type="dxa"/>
-          </w:tcPr>
-          <w:p>
-            <w:r>
-              <w:t>8 september</w:t>
-            </w:r>
-          </w:p>
-        </w:tc>
-        <w:tc>
-          <w:tcPr>
-            <w:tcW w:w="3005" w:type="dxa"/>
-          </w:tcPr>
-          <w:p>
-            <w:pPr>
-              <w:cnfStyle w:val="000000000000" w:firstRow="0" w:lastRow="0" w:firstColumn="0" w:lastColumn="0" w:oddVBand="0" w:evenVBand="0" w:oddHBand="0" w:evenHBand="0" w:firstRowFirstColumn="0" w:firstRowLastColumn="0" w:lastRowFirstColumn="0" w:lastRowLastColumn="0"/>
-            </w:pPr>
-            <w:r>
-              <w:t>Behoefte Analyse</w:t>
-            </w:r>
-          </w:p>
-        </w:tc>
-        <w:tc>
-          <w:tcPr>
-            <w:cnfStyle w:val="000010000000" w:firstRow="0" w:lastRow="0" w:firstColumn="0" w:lastColumn="0" w:oddVBand="1" w:evenVBand="0" w:oddHBand="0" w:evenHBand="0" w:firstRowFirstColumn="0" w:firstRowLastColumn="0" w:lastRowFirstColumn="0" w:lastRowLastColumn="0"/>
-            <w:tcW w:w="3007" w:type="dxa"/>
-          </w:tcPr>
-          <w:p>
-            <w:r>
-              <w:t>Gezamenlijk en individueel</w:t>
-            </w:r>
-          </w:p>
-        </w:tc>
-      </w:tr>
-      <w:tr>
-        <w:tc>
-          <w:tcPr>
-            <w:cnfStyle w:val="000010000000" w:firstRow="0" w:lastRow="0" w:firstColumn="0" w:lastColumn="0" w:oddVBand="1" w:evenVBand="0" w:oddHBand="0" w:evenHBand="0" w:firstRowFirstColumn="0" w:firstRowLastColumn="0" w:lastRowFirstColumn="0" w:lastRowLastColumn="0"/>
-            <w:tcW w:w="3004" w:type="dxa"/>
-          </w:tcPr>
-          <w:p>
-            <w:r>
-              <w:t>10 september</w:t>
-            </w:r>
-          </w:p>
-        </w:tc>
-        <w:tc>
-          <w:tcPr>
-            <w:tcW w:w="3005" w:type="dxa"/>
-          </w:tcPr>
-          <w:p>
-            <w:pPr>
-              <w:cnfStyle w:val="000000000000" w:firstRow="0" w:lastRow="0" w:firstColumn="0" w:lastColumn="0" w:oddVBand="0" w:evenVBand="0" w:oddHBand="0" w:evenHBand="0" w:firstRowFirstColumn="0" w:firstRowLastColumn="0" w:lastRowFirstColumn="0" w:lastRowLastColumn="0"/>
-            </w:pPr>
-            <w:r>
-              <w:t xml:space="preserve">Plan van aanpak </w:t>
-            </w:r>
-          </w:p>
-        </w:tc>
-        <w:tc>
-          <w:tcPr>
-            <w:cnfStyle w:val="000010000000" w:firstRow="0" w:lastRow="0" w:firstColumn="0" w:lastColumn="0" w:oddVBand="1" w:evenVBand="0" w:oddHBand="0" w:evenHBand="0" w:firstRowFirstColumn="0" w:firstRowLastColumn="0" w:lastRowFirstColumn="0" w:lastRowLastColumn="0"/>
-            <w:tcW w:w="3007" w:type="dxa"/>
-          </w:tcPr>
-          <w:p>
-            <w:r>
-              <w:t>Gezamenlijk en individueel</w:t>
+        <w:trPr>
+          <w:gridAfter w:val="4"/>
+          <w:cnfStyle w:val="100000000000" w:firstRow="1" w:lastRow="0" w:firstColumn="0" w:lastColumn="0" w:oddVBand="0" w:evenVBand="0" w:oddHBand="0" w:evenHBand="0" w:firstRowFirstColumn="0" w:firstRowLastColumn="0" w:lastRowFirstColumn="0" w:lastRowLastColumn="0"/>
+          <w:wAfter w:w="6824" w:type="dxa"/>
+        </w:trPr>
+        <w:tc>
+          <w:tcPr>
+            <w:cnfStyle w:val="000010000000" w:firstRow="0" w:lastRow="0" w:firstColumn="0" w:lastColumn="0" w:oddVBand="1" w:evenVBand="0" w:oddHBand="0" w:evenHBand="0" w:firstRowFirstColumn="0" w:firstRowLastColumn="0" w:lastRowFirstColumn="0" w:lastRowLastColumn="0"/>
+            <w:tcW w:w="2977" w:type="dxa"/>
+          </w:tcPr>
+          <w:p>
+            <w:r>
+              <w:t>Subtaak</w:t>
+            </w:r>
+          </w:p>
+        </w:tc>
+        <w:tc>
+          <w:tcPr>
+            <w:tcW w:w="1701" w:type="dxa"/>
+          </w:tcPr>
+          <w:p>
+            <w:pPr>
+              <w:cnfStyle w:val="100000000000" w:firstRow="1" w:lastRow="0" w:firstColumn="0" w:lastColumn="0" w:oddVBand="0" w:evenVBand="0" w:oddHBand="0" w:evenHBand="0" w:firstRowFirstColumn="0" w:firstRowLastColumn="0" w:lastRowFirstColumn="0" w:lastRowLastColumn="0"/>
+            </w:pPr>
+            <w:r>
+              <w:t>Begindatum</w:t>
+            </w:r>
+          </w:p>
+        </w:tc>
+        <w:tc>
+          <w:tcPr>
+            <w:cnfStyle w:val="000010000000" w:firstRow="0" w:lastRow="0" w:firstColumn="0" w:lastColumn="0" w:oddVBand="1" w:evenVBand="0" w:oddHBand="0" w:evenHBand="0" w:firstRowFirstColumn="0" w:firstRowLastColumn="0" w:lastRowFirstColumn="0" w:lastRowLastColumn="0"/>
+            <w:tcW w:w="1559" w:type="dxa"/>
+          </w:tcPr>
+          <w:p>
+            <w:r>
+              <w:t>Einddatum</w:t>
+            </w:r>
+          </w:p>
+        </w:tc>
+        <w:tc>
+          <w:tcPr>
+            <w:tcW w:w="1171" w:type="dxa"/>
+          </w:tcPr>
+          <w:p>
+            <w:pPr>
+              <w:cnfStyle w:val="100000000000" w:firstRow="1" w:lastRow="0" w:firstColumn="0" w:lastColumn="0" w:oddVBand="0" w:evenVBand="0" w:oddHBand="0" w:evenHBand="0" w:firstRowFirstColumn="0" w:firstRowLastColumn="0" w:lastRowFirstColumn="0" w:lastRowLastColumn="0"/>
+            </w:pPr>
+            <w:r>
+              <w:t>Duur</w:t>
+            </w:r>
+          </w:p>
+        </w:tc>
+        <w:tc>
+          <w:tcPr>
+            <w:cnfStyle w:val="000010000000" w:firstRow="0" w:lastRow="0" w:firstColumn="0" w:lastColumn="0" w:oddVBand="1" w:evenVBand="0" w:oddHBand="0" w:evenHBand="0" w:firstRowFirstColumn="0" w:firstRowLastColumn="0" w:lastRowFirstColumn="0" w:lastRowLastColumn="0"/>
+            <w:tcW w:w="1720" w:type="dxa"/>
+          </w:tcPr>
+          <w:p>
+            <w:r>
+              <w:t>Betrokkenen</w:t>
             </w:r>
           </w:p>
         </w:tc>
       </w:tr>
       <w:tr>
         <w:trPr>
-          <w:trHeight w:val="431"/>
+          <w:gridAfter w:val="4"/>
+          <w:wAfter w:w="6824" w:type="dxa"/>
         </w:trPr>
         <w:tc>
           <w:tcPr>
             <w:cnfStyle w:val="000010000000" w:firstRow="0" w:lastRow="0" w:firstColumn="0" w:lastColumn="0" w:oddVBand="1" w:evenVBand="0" w:oddHBand="0" w:evenHBand="0" w:firstRowFirstColumn="0" w:firstRowLastColumn="0" w:lastRowFirstColumn="0" w:lastRowLastColumn="0"/>
-            <w:tcW w:w="3004" w:type="dxa"/>
-          </w:tcPr>
-          <w:p>
-            <w:r>
-              <w:t>22 September</w:t>
-            </w:r>
-          </w:p>
-        </w:tc>
-        <w:tc>
-          <w:tcPr>
-            <w:tcW w:w="3005" w:type="dxa"/>
+            <w:tcW w:w="2977" w:type="dxa"/>
+          </w:tcPr>
+          <w:p>
+            <w:r>
+              <w:t>Vragenlijst maken</w:t>
+            </w:r>
+          </w:p>
+        </w:tc>
+        <w:tc>
+          <w:tcPr>
+            <w:tcW w:w="1701" w:type="dxa"/>
           </w:tcPr>
           <w:p>
             <w:pPr>
               <w:cnfStyle w:val="000000000000" w:firstRow="0" w:lastRow="0" w:firstColumn="0" w:lastColumn="0" w:oddVBand="0" w:evenVBand="0" w:oddHBand="0" w:evenHBand="0" w:firstRowFirstColumn="0" w:firstRowLastColumn="0" w:lastRowFirstColumn="0" w:lastRowLastColumn="0"/>
             </w:pPr>
             <w:r>
-              <w:t>Functioneel ontwerp</w:t>
-            </w:r>
-          </w:p>
-        </w:tc>
-        <w:tc>
-          <w:tcPr>
-            <w:cnfStyle w:val="000010000000" w:firstRow="0" w:lastRow="0" w:firstColumn="0" w:lastColumn="0" w:oddVBand="1" w:evenVBand="0" w:oddHBand="0" w:evenHBand="0" w:firstRowFirstColumn="0" w:firstRowLastColumn="0" w:lastRowFirstColumn="0" w:lastRowLastColumn="0"/>
-            <w:tcW w:w="3007" w:type="dxa"/>
-          </w:tcPr>
-          <w:p>
-            <w:r>
-              <w:t>Gezamenlijk en individueel</w:t>
+              <w:t>3 september</w:t>
+            </w:r>
+          </w:p>
+        </w:tc>
+        <w:tc>
+          <w:tcPr>
+            <w:cnfStyle w:val="000010000000" w:firstRow="0" w:lastRow="0" w:firstColumn="0" w:lastColumn="0" w:oddVBand="1" w:evenVBand="0" w:oddHBand="0" w:evenHBand="0" w:firstRowFirstColumn="0" w:firstRowLastColumn="0" w:lastRowFirstColumn="0" w:lastRowLastColumn="0"/>
+            <w:tcW w:w="1559" w:type="dxa"/>
+          </w:tcPr>
+          <w:p>
+            <w:r>
+              <w:t>7 september</w:t>
+            </w:r>
+          </w:p>
+        </w:tc>
+        <w:tc>
+          <w:tcPr>
+            <w:tcW w:w="1171" w:type="dxa"/>
+          </w:tcPr>
+          <w:p>
+            <w:pPr>
+              <w:cnfStyle w:val="000000000000" w:firstRow="0" w:lastRow="0" w:firstColumn="0" w:lastColumn="0" w:oddVBand="0" w:evenVBand="0" w:oddHBand="0" w:evenHBand="0" w:firstRowFirstColumn="0" w:firstRowLastColumn="0" w:lastRowFirstColumn="0" w:lastRowLastColumn="0"/>
+            </w:pPr>
+            <w:r>
+              <w:t>4 dagen</w:t>
+            </w:r>
+          </w:p>
+        </w:tc>
+        <w:tc>
+          <w:tcPr>
+            <w:cnfStyle w:val="000010000000" w:firstRow="0" w:lastRow="0" w:firstColumn="0" w:lastColumn="0" w:oddVBand="1" w:evenVBand="0" w:oddHBand="0" w:evenHBand="0" w:firstRowFirstColumn="0" w:firstRowLastColumn="0" w:lastRowFirstColumn="0" w:lastRowLastColumn="0"/>
+            <w:tcW w:w="1720" w:type="dxa"/>
+          </w:tcPr>
+          <w:p>
+            <w:r>
+              <w:t>Momand, Rick, Job</w:t>
             </w:r>
           </w:p>
         </w:tc>
       </w:tr>
       <w:tr>
-        <w:tc>
-          <w:tcPr>
-            <w:cnfStyle w:val="000010000000" w:firstRow="0" w:lastRow="0" w:firstColumn="0" w:lastColumn="0" w:oddVBand="1" w:evenVBand="0" w:oddHBand="0" w:evenHBand="0" w:firstRowFirstColumn="0" w:firstRowLastColumn="0" w:lastRowFirstColumn="0" w:lastRowLastColumn="0"/>
-            <w:tcW w:w="3004" w:type="dxa"/>
-          </w:tcPr>
-          <w:p>
-            <w:r>
-              <w:t>1 oktober</w:t>
-            </w:r>
-          </w:p>
-        </w:tc>
-        <w:tc>
-          <w:tcPr>
-            <w:tcW w:w="3005" w:type="dxa"/>
+        <w:trPr>
+          <w:gridAfter w:val="4"/>
+          <w:wAfter w:w="6824" w:type="dxa"/>
+        </w:trPr>
+        <w:tc>
+          <w:tcPr>
+            <w:cnfStyle w:val="000010000000" w:firstRow="0" w:lastRow="0" w:firstColumn="0" w:lastColumn="0" w:oddVBand="1" w:evenVBand="0" w:oddHBand="0" w:evenHBand="0" w:firstRowFirstColumn="0" w:firstRowLastColumn="0" w:lastRowFirstColumn="0" w:lastRowLastColumn="0"/>
+            <w:tcW w:w="2977" w:type="dxa"/>
+          </w:tcPr>
+          <w:p>
+            <w:r>
+              <w:t>Word Sjabloon maken</w:t>
+            </w:r>
+          </w:p>
+        </w:tc>
+        <w:tc>
+          <w:tcPr>
+            <w:tcW w:w="1701" w:type="dxa"/>
           </w:tcPr>
           <w:p>
             <w:pPr>
               <w:cnfStyle w:val="000000000000" w:firstRow="0" w:lastRow="0" w:firstColumn="0" w:lastColumn="0" w:oddVBand="0" w:evenVBand="0" w:oddHBand="0" w:evenHBand="0" w:firstRowFirstColumn="0" w:firstRowLastColumn="0" w:lastRowFirstColumn="0" w:lastRowLastColumn="0"/>
             </w:pPr>
             <w:r>
-              <w:t>Technisch ontwerp</w:t>
-            </w:r>
-          </w:p>
-        </w:tc>
-        <w:tc>
-          <w:tcPr>
-            <w:cnfStyle w:val="000010000000" w:firstRow="0" w:lastRow="0" w:firstColumn="0" w:lastColumn="0" w:oddVBand="1" w:evenVBand="0" w:oddHBand="0" w:evenHBand="0" w:firstRowFirstColumn="0" w:firstRowLastColumn="0" w:lastRowFirstColumn="0" w:lastRowLastColumn="0"/>
-            <w:tcW w:w="3007" w:type="dxa"/>
-          </w:tcPr>
-          <w:p>
-            <w:r>
-              <w:t>Gezamenlijk en individueel</w:t>
+              <w:t>3 september</w:t>
+            </w:r>
+          </w:p>
+        </w:tc>
+        <w:tc>
+          <w:tcPr>
+            <w:cnfStyle w:val="000010000000" w:firstRow="0" w:lastRow="0" w:firstColumn="0" w:lastColumn="0" w:oddVBand="1" w:evenVBand="0" w:oddHBand="0" w:evenHBand="0" w:firstRowFirstColumn="0" w:firstRowLastColumn="0" w:lastRowFirstColumn="0" w:lastRowLastColumn="0"/>
+            <w:tcW w:w="1559" w:type="dxa"/>
+          </w:tcPr>
+          <w:p>
+            <w:r>
+              <w:t>7 september</w:t>
+            </w:r>
+          </w:p>
+        </w:tc>
+        <w:tc>
+          <w:tcPr>
+            <w:tcW w:w="1171" w:type="dxa"/>
+          </w:tcPr>
+          <w:p>
+            <w:pPr>
+              <w:cnfStyle w:val="000000000000" w:firstRow="0" w:lastRow="0" w:firstColumn="0" w:lastColumn="0" w:oddVBand="0" w:evenVBand="0" w:oddHBand="0" w:evenHBand="0" w:firstRowFirstColumn="0" w:firstRowLastColumn="0" w:lastRowFirstColumn="0" w:lastRowLastColumn="0"/>
+            </w:pPr>
+            <w:r>
+              <w:t>4 dagen</w:t>
+            </w:r>
+          </w:p>
+        </w:tc>
+        <w:tc>
+          <w:tcPr>
+            <w:cnfStyle w:val="000010000000" w:firstRow="0" w:lastRow="0" w:firstColumn="0" w:lastColumn="0" w:oddVBand="1" w:evenVBand="0" w:oddHBand="0" w:evenHBand="0" w:firstRowFirstColumn="0" w:firstRowLastColumn="0" w:lastRowFirstColumn="0" w:lastRowLastColumn="0"/>
+            <w:tcW w:w="1720" w:type="dxa"/>
+          </w:tcPr>
+          <w:p>
+            <w:r>
+              <w:t>Momand, Rick, Job</w:t>
             </w:r>
           </w:p>
         </w:tc>
@@ -1985,7 +1505,337 @@
         <w:tc>
           <w:tcPr>
             <w:cnfStyle w:val="000010000000" w:firstRow="0" w:lastRow="0" w:firstColumn="0" w:lastColumn="0" w:oddVBand="1" w:evenVBand="0" w:oddHBand="0" w:evenHBand="0" w:firstRowFirstColumn="0" w:firstRowLastColumn="0" w:lastRowFirstColumn="0" w:lastRowLastColumn="0"/>
-            <w:tcW w:w="3004" w:type="dxa"/>
+            <w:tcW w:w="2977" w:type="dxa"/>
+          </w:tcPr>
+          <w:p>
+            <w:r>
+              <w:t>Interview doen</w:t>
+            </w:r>
+          </w:p>
+        </w:tc>
+        <w:tc>
+          <w:tcPr>
+            <w:tcW w:w="1701" w:type="dxa"/>
+          </w:tcPr>
+          <w:p>
+            <w:pPr>
+              <w:cnfStyle w:val="000000000000" w:firstRow="0" w:lastRow="0" w:firstColumn="0" w:lastColumn="0" w:oddVBand="0" w:evenVBand="0" w:oddHBand="0" w:evenHBand="0" w:firstRowFirstColumn="0" w:firstRowLastColumn="0" w:lastRowFirstColumn="0" w:lastRowLastColumn="0"/>
+            </w:pPr>
+            <w:r>
+              <w:t>7 september</w:t>
+            </w:r>
+          </w:p>
+        </w:tc>
+        <w:tc>
+          <w:tcPr>
+            <w:cnfStyle w:val="000010000000" w:firstRow="0" w:lastRow="0" w:firstColumn="0" w:lastColumn="0" w:oddVBand="1" w:evenVBand="0" w:oddHBand="0" w:evenHBand="0" w:firstRowFirstColumn="0" w:firstRowLastColumn="0" w:lastRowFirstColumn="0" w:lastRowLastColumn="0"/>
+            <w:tcW w:w="1559" w:type="dxa"/>
+          </w:tcPr>
+          <w:p>
+            <w:r>
+              <w:t>8 september</w:t>
+            </w:r>
+          </w:p>
+        </w:tc>
+        <w:tc>
+          <w:tcPr>
+            <w:tcW w:w="1171" w:type="dxa"/>
+          </w:tcPr>
+          <w:p>
+            <w:pPr>
+              <w:cnfStyle w:val="000000000000" w:firstRow="0" w:lastRow="0" w:firstColumn="0" w:lastColumn="0" w:oddVBand="0" w:evenVBand="0" w:oddHBand="0" w:evenHBand="0" w:firstRowFirstColumn="0" w:firstRowLastColumn="0" w:lastRowFirstColumn="0" w:lastRowLastColumn="0"/>
+            </w:pPr>
+            <w:r>
+              <w:t>1 dag</w:t>
+            </w:r>
+          </w:p>
+        </w:tc>
+        <w:tc>
+          <w:tcPr>
+            <w:cnfStyle w:val="000010000000" w:firstRow="0" w:lastRow="0" w:firstColumn="0" w:lastColumn="0" w:oddVBand="1" w:evenVBand="0" w:oddHBand="0" w:evenHBand="0" w:firstRowFirstColumn="0" w:firstRowLastColumn="0" w:lastRowFirstColumn="0" w:lastRowLastColumn="0"/>
+            <w:tcW w:w="1720" w:type="dxa"/>
+          </w:tcPr>
+          <w:p>
+            <w:r>
+              <w:t>Momand, Rick, Job</w:t>
+            </w:r>
+          </w:p>
+        </w:tc>
+        <w:tc>
+          <w:tcPr>
+            <w:tcW w:w="1706" w:type="dxa"/>
+          </w:tcPr>
+          <w:p>
+            <w:pPr>
+              <w:spacing w:after="160" w:line="259" w:lineRule="auto"/>
+              <w:cnfStyle w:val="000000000000" w:firstRow="0" w:lastRow="0" w:firstColumn="0" w:lastColumn="0" w:oddVBand="0" w:evenVBand="0" w:oddHBand="0" w:evenHBand="0" w:firstRowFirstColumn="0" w:firstRowLastColumn="0" w:lastRowFirstColumn="0" w:lastRowLastColumn="0"/>
+            </w:pPr>
+          </w:p>
+        </w:tc>
+        <w:tc>
+          <w:tcPr>
+            <w:cnfStyle w:val="000010000000" w:firstRow="0" w:lastRow="0" w:firstColumn="0" w:lastColumn="0" w:oddVBand="1" w:evenVBand="0" w:oddHBand="0" w:evenHBand="0" w:firstRowFirstColumn="0" w:firstRowLastColumn="0" w:lastRowFirstColumn="0" w:lastRowLastColumn="0"/>
+            <w:tcW w:w="1706" w:type="dxa"/>
+            <w:shd w:val="nil"/>
+          </w:tcPr>
+          <w:p>
+            <w:pPr>
+              <w:spacing w:after="160" w:line="259" w:lineRule="auto"/>
+            </w:pPr>
+          </w:p>
+        </w:tc>
+        <w:tc>
+          <w:tcPr>
+            <w:tcW w:w="1706" w:type="dxa"/>
+          </w:tcPr>
+          <w:p>
+            <w:pPr>
+              <w:spacing w:after="160" w:line="259" w:lineRule="auto"/>
+              <w:cnfStyle w:val="000000000000" w:firstRow="0" w:lastRow="0" w:firstColumn="0" w:lastColumn="0" w:oddVBand="0" w:evenVBand="0" w:oddHBand="0" w:evenHBand="0" w:firstRowFirstColumn="0" w:firstRowLastColumn="0" w:lastRowFirstColumn="0" w:lastRowLastColumn="0"/>
+            </w:pPr>
+          </w:p>
+        </w:tc>
+        <w:tc>
+          <w:tcPr>
+            <w:cnfStyle w:val="000010000000" w:firstRow="0" w:lastRow="0" w:firstColumn="0" w:lastColumn="0" w:oddVBand="1" w:evenVBand="0" w:oddHBand="0" w:evenHBand="0" w:firstRowFirstColumn="0" w:firstRowLastColumn="0" w:lastRowFirstColumn="0" w:lastRowLastColumn="0"/>
+            <w:tcW w:w="1706" w:type="dxa"/>
+            <w:shd w:val="nil"/>
+          </w:tcPr>
+          <w:p>
+            <w:pPr>
+              <w:spacing w:after="160" w:line="259" w:lineRule="auto"/>
+            </w:pPr>
+          </w:p>
+        </w:tc>
+      </w:tr>
+      <w:tr>
+        <w:trPr>
+          <w:gridAfter w:val="4"/>
+          <w:wAfter w:w="6824" w:type="dxa"/>
+        </w:trPr>
+        <w:tc>
+          <w:tcPr>
+            <w:cnfStyle w:val="000010000000" w:firstRow="0" w:lastRow="0" w:firstColumn="0" w:lastColumn="0" w:oddVBand="1" w:evenVBand="0" w:oddHBand="0" w:evenHBand="0" w:firstRowFirstColumn="0" w:firstRowLastColumn="0" w:lastRowFirstColumn="0" w:lastRowLastColumn="0"/>
+            <w:tcW w:w="2977" w:type="dxa"/>
+          </w:tcPr>
+          <w:p>
+            <w:r>
+              <w:t>Behoefte analyse maken</w:t>
+            </w:r>
+          </w:p>
+        </w:tc>
+        <w:tc>
+          <w:tcPr>
+            <w:tcW w:w="1701" w:type="dxa"/>
+          </w:tcPr>
+          <w:p>
+            <w:pPr>
+              <w:cnfStyle w:val="000000000000" w:firstRow="0" w:lastRow="0" w:firstColumn="0" w:lastColumn="0" w:oddVBand="0" w:evenVBand="0" w:oddHBand="0" w:evenHBand="0" w:firstRowFirstColumn="0" w:firstRowLastColumn="0" w:lastRowFirstColumn="0" w:lastRowLastColumn="0"/>
+            </w:pPr>
+            <w:r>
+              <w:t>8 september</w:t>
+            </w:r>
+          </w:p>
+        </w:tc>
+        <w:tc>
+          <w:tcPr>
+            <w:cnfStyle w:val="000010000000" w:firstRow="0" w:lastRow="0" w:firstColumn="0" w:lastColumn="0" w:oddVBand="1" w:evenVBand="0" w:oddHBand="0" w:evenHBand="0" w:firstRowFirstColumn="0" w:firstRowLastColumn="0" w:lastRowFirstColumn="0" w:lastRowLastColumn="0"/>
+            <w:tcW w:w="1559" w:type="dxa"/>
+          </w:tcPr>
+          <w:p>
+            <w:r>
+              <w:t>10 september</w:t>
+            </w:r>
+          </w:p>
+        </w:tc>
+        <w:tc>
+          <w:tcPr>
+            <w:tcW w:w="1171" w:type="dxa"/>
+          </w:tcPr>
+          <w:p>
+            <w:pPr>
+              <w:cnfStyle w:val="000000000000" w:firstRow="0" w:lastRow="0" w:firstColumn="0" w:lastColumn="0" w:oddVBand="0" w:evenVBand="0" w:oddHBand="0" w:evenHBand="0" w:firstRowFirstColumn="0" w:firstRowLastColumn="0" w:lastRowFirstColumn="0" w:lastRowLastColumn="0"/>
+            </w:pPr>
+            <w:r>
+              <w:t>2 dagen</w:t>
+            </w:r>
+          </w:p>
+        </w:tc>
+        <w:tc>
+          <w:tcPr>
+            <w:cnfStyle w:val="000010000000" w:firstRow="0" w:lastRow="0" w:firstColumn="0" w:lastColumn="0" w:oddVBand="1" w:evenVBand="0" w:oddHBand="0" w:evenHBand="0" w:firstRowFirstColumn="0" w:firstRowLastColumn="0" w:lastRowFirstColumn="0" w:lastRowLastColumn="0"/>
+            <w:tcW w:w="1720" w:type="dxa"/>
+          </w:tcPr>
+          <w:p>
+            <w:r>
+              <w:t>Momand, Rick, Job</w:t>
+            </w:r>
+          </w:p>
+        </w:tc>
+      </w:tr>
+      <w:tr>
+        <w:trPr>
+          <w:gridAfter w:val="4"/>
+          <w:wAfter w:w="6824" w:type="dxa"/>
+        </w:trPr>
+        <w:tc>
+          <w:tcPr>
+            <w:cnfStyle w:val="000010000000" w:firstRow="0" w:lastRow="0" w:firstColumn="0" w:lastColumn="0" w:oddVBand="1" w:evenVBand="0" w:oddHBand="0" w:evenHBand="0" w:firstRowFirstColumn="0" w:firstRowLastColumn="0" w:lastRowFirstColumn="0" w:lastRowLastColumn="0"/>
+            <w:tcW w:w="2977" w:type="dxa"/>
+          </w:tcPr>
+          <w:p>
+            <w:r>
+              <w:t>Plan van Aanpak maken</w:t>
+            </w:r>
+          </w:p>
+        </w:tc>
+        <w:tc>
+          <w:tcPr>
+            <w:tcW w:w="1701" w:type="dxa"/>
+          </w:tcPr>
+          <w:p>
+            <w:pPr>
+              <w:cnfStyle w:val="000000000000" w:firstRow="0" w:lastRow="0" w:firstColumn="0" w:lastColumn="0" w:oddVBand="0" w:evenVBand="0" w:oddHBand="0" w:evenHBand="0" w:firstRowFirstColumn="0" w:firstRowLastColumn="0" w:lastRowFirstColumn="0" w:lastRowLastColumn="0"/>
+            </w:pPr>
+            <w:r>
+              <w:t>10 september</w:t>
+            </w:r>
+          </w:p>
+        </w:tc>
+        <w:tc>
+          <w:tcPr>
+            <w:cnfStyle w:val="000010000000" w:firstRow="0" w:lastRow="0" w:firstColumn="0" w:lastColumn="0" w:oddVBand="1" w:evenVBand="0" w:oddHBand="0" w:evenHBand="0" w:firstRowFirstColumn="0" w:firstRowLastColumn="0" w:lastRowFirstColumn="0" w:lastRowLastColumn="0"/>
+            <w:tcW w:w="1559" w:type="dxa"/>
+          </w:tcPr>
+          <w:p>
+            <w:r>
+              <w:t>22 september</w:t>
+            </w:r>
+          </w:p>
+        </w:tc>
+        <w:tc>
+          <w:tcPr>
+            <w:tcW w:w="1171" w:type="dxa"/>
+          </w:tcPr>
+          <w:p>
+            <w:pPr>
+              <w:cnfStyle w:val="000000000000" w:firstRow="0" w:lastRow="0" w:firstColumn="0" w:lastColumn="0" w:oddVBand="0" w:evenVBand="0" w:oddHBand="0" w:evenHBand="0" w:firstRowFirstColumn="0" w:firstRowLastColumn="0" w:lastRowFirstColumn="0" w:lastRowLastColumn="0"/>
+            </w:pPr>
+            <w:r>
+              <w:t>12 dagen</w:t>
+            </w:r>
+          </w:p>
+        </w:tc>
+        <w:tc>
+          <w:tcPr>
+            <w:cnfStyle w:val="000010000000" w:firstRow="0" w:lastRow="0" w:firstColumn="0" w:lastColumn="0" w:oddVBand="1" w:evenVBand="0" w:oddHBand="0" w:evenHBand="0" w:firstRowFirstColumn="0" w:firstRowLastColumn="0" w:lastRowFirstColumn="0" w:lastRowLastColumn="0"/>
+            <w:tcW w:w="1720" w:type="dxa"/>
+          </w:tcPr>
+          <w:p>
+            <w:r>
+              <w:t>Momand, Rick, Job</w:t>
+            </w:r>
+          </w:p>
+        </w:tc>
+      </w:tr>
+      <w:tr>
+        <w:trPr>
+          <w:gridAfter w:val="4"/>
+          <w:wAfter w:w="6824" w:type="dxa"/>
+        </w:trPr>
+        <w:tc>
+          <w:tcPr>
+            <w:cnfStyle w:val="000010000000" w:firstRow="0" w:lastRow="0" w:firstColumn="0" w:lastColumn="0" w:oddVBand="1" w:evenVBand="0" w:oddHBand="0" w:evenHBand="0" w:firstRowFirstColumn="0" w:firstRowLastColumn="0" w:lastRowFirstColumn="0" w:lastRowLastColumn="0"/>
+            <w:tcW w:w="2977" w:type="dxa"/>
+          </w:tcPr>
+          <w:p>
+            <w:r>
+              <w:t>Functioneel Ontwerp maken</w:t>
+            </w:r>
+          </w:p>
+        </w:tc>
+        <w:tc>
+          <w:tcPr>
+            <w:tcW w:w="1701" w:type="dxa"/>
+          </w:tcPr>
+          <w:p>
+            <w:pPr>
+              <w:cnfStyle w:val="000000000000" w:firstRow="0" w:lastRow="0" w:firstColumn="0" w:lastColumn="0" w:oddVBand="0" w:evenVBand="0" w:oddHBand="0" w:evenHBand="0" w:firstRowFirstColumn="0" w:firstRowLastColumn="0" w:lastRowFirstColumn="0" w:lastRowLastColumn="0"/>
+            </w:pPr>
+            <w:r>
+              <w:t>22 september</w:t>
+            </w:r>
+          </w:p>
+        </w:tc>
+        <w:tc>
+          <w:tcPr>
+            <w:cnfStyle w:val="000010000000" w:firstRow="0" w:lastRow="0" w:firstColumn="0" w:lastColumn="0" w:oddVBand="1" w:evenVBand="0" w:oddHBand="0" w:evenHBand="0" w:firstRowFirstColumn="0" w:firstRowLastColumn="0" w:lastRowFirstColumn="0" w:lastRowLastColumn="0"/>
+            <w:tcW w:w="1559" w:type="dxa"/>
+          </w:tcPr>
+          <w:p>
+            <w:r>
+              <w:t>1 oktober</w:t>
+            </w:r>
+          </w:p>
+        </w:tc>
+        <w:tc>
+          <w:tcPr>
+            <w:tcW w:w="1171" w:type="dxa"/>
+          </w:tcPr>
+          <w:p>
+            <w:pPr>
+              <w:cnfStyle w:val="000000000000" w:firstRow="0" w:lastRow="0" w:firstColumn="0" w:lastColumn="0" w:oddVBand="0" w:evenVBand="0" w:oddHBand="0" w:evenHBand="0" w:firstRowFirstColumn="0" w:firstRowLastColumn="0" w:lastRowFirstColumn="0" w:lastRowLastColumn="0"/>
+            </w:pPr>
+            <w:r>
+              <w:t>12 dagen</w:t>
+            </w:r>
+          </w:p>
+        </w:tc>
+        <w:tc>
+          <w:tcPr>
+            <w:cnfStyle w:val="000010000000" w:firstRow="0" w:lastRow="0" w:firstColumn="0" w:lastColumn="0" w:oddVBand="1" w:evenVBand="0" w:oddHBand="0" w:evenHBand="0" w:firstRowFirstColumn="0" w:firstRowLastColumn="0" w:lastRowFirstColumn="0" w:lastRowLastColumn="0"/>
+            <w:tcW w:w="1720" w:type="dxa"/>
+          </w:tcPr>
+          <w:p>
+            <w:r>
+              <w:t>Momand, Rick, Job</w:t>
+            </w:r>
+          </w:p>
+        </w:tc>
+      </w:tr>
+      <w:tr>
+        <w:trPr>
+          <w:gridAfter w:val="4"/>
+          <w:wAfter w:w="6824" w:type="dxa"/>
+        </w:trPr>
+        <w:tc>
+          <w:tcPr>
+            <w:cnfStyle w:val="000010000000" w:firstRow="0" w:lastRow="0" w:firstColumn="0" w:lastColumn="0" w:oddVBand="1" w:evenVBand="0" w:oddHBand="0" w:evenHBand="0" w:firstRowFirstColumn="0" w:firstRowLastColumn="0" w:lastRowFirstColumn="0" w:lastRowLastColumn="0"/>
+            <w:tcW w:w="2977" w:type="dxa"/>
+          </w:tcPr>
+          <w:p>
+            <w:r>
+              <w:t>Technisch Ontwerp maken</w:t>
+            </w:r>
+          </w:p>
+        </w:tc>
+        <w:tc>
+          <w:tcPr>
+            <w:tcW w:w="1701" w:type="dxa"/>
+          </w:tcPr>
+          <w:p>
+            <w:pPr>
+              <w:cnfStyle w:val="000000000000" w:firstRow="0" w:lastRow="0" w:firstColumn="0" w:lastColumn="0" w:oddVBand="0" w:evenVBand="0" w:oddHBand="0" w:evenHBand="0" w:firstRowFirstColumn="0" w:firstRowLastColumn="0" w:lastRowFirstColumn="0" w:lastRowLastColumn="0"/>
+            </w:pPr>
+            <w:r>
+              <w:t>1 oktober</w:t>
+            </w:r>
+          </w:p>
+        </w:tc>
+        <w:tc>
+          <w:tcPr>
+            <w:cnfStyle w:val="000010000000" w:firstRow="0" w:lastRow="0" w:firstColumn="0" w:lastColumn="0" w:oddVBand="1" w:evenVBand="0" w:oddHBand="0" w:evenHBand="0" w:firstRowFirstColumn="0" w:firstRowLastColumn="0" w:lastRowFirstColumn="0" w:lastRowLastColumn="0"/>
+            <w:tcW w:w="1559" w:type="dxa"/>
           </w:tcPr>
           <w:p>
             <w:r>
@@ -1995,39 +1845,96 @@
         </w:tc>
         <w:tc>
           <w:tcPr>
-            <w:tcW w:w="3005" w:type="dxa"/>
+            <w:tcW w:w="1171" w:type="dxa"/>
           </w:tcPr>
           <w:p>
             <w:pPr>
               <w:cnfStyle w:val="000000000000" w:firstRow="0" w:lastRow="0" w:firstColumn="0" w:lastColumn="0" w:oddVBand="0" w:evenVBand="0" w:oddHBand="0" w:evenHBand="0" w:firstRowFirstColumn="0" w:firstRowLastColumn="0" w:lastRowFirstColumn="0" w:lastRowLastColumn="0"/>
             </w:pPr>
             <w:r>
-              <w:t>ontwikkelomgeving</w:t>
-            </w:r>
-          </w:p>
-        </w:tc>
-        <w:tc>
-          <w:tcPr>
-            <w:cnfStyle w:val="000010000000" w:firstRow="0" w:lastRow="0" w:firstColumn="0" w:lastColumn="0" w:oddVBand="1" w:evenVBand="0" w:oddHBand="0" w:evenHBand="0" w:firstRowFirstColumn="0" w:firstRowLastColumn="0" w:lastRowFirstColumn="0" w:lastRowLastColumn="0"/>
-            <w:tcW w:w="3007" w:type="dxa"/>
-          </w:tcPr>
-          <w:p>
-            <w:r>
-              <w:t>Gezamenlijk en individueel</w:t>
+              <w:t>12 dagen</w:t>
+            </w:r>
+          </w:p>
+        </w:tc>
+        <w:tc>
+          <w:tcPr>
+            <w:cnfStyle w:val="000010000000" w:firstRow="0" w:lastRow="0" w:firstColumn="0" w:lastColumn="0" w:oddVBand="1" w:evenVBand="0" w:oddHBand="0" w:evenHBand="0" w:firstRowFirstColumn="0" w:firstRowLastColumn="0" w:lastRowFirstColumn="0" w:lastRowLastColumn="0"/>
+            <w:tcW w:w="1720" w:type="dxa"/>
+          </w:tcPr>
+          <w:p>
+            <w:r>
+              <w:t>Momand, Rick, Job</w:t>
+            </w:r>
+          </w:p>
+        </w:tc>
+      </w:tr>
+      <w:tr>
+        <w:trPr>
+          <w:gridAfter w:val="4"/>
+          <w:wAfter w:w="6824" w:type="dxa"/>
+        </w:trPr>
+        <w:tc>
+          <w:tcPr>
+            <w:cnfStyle w:val="000010000000" w:firstRow="0" w:lastRow="0" w:firstColumn="0" w:lastColumn="0" w:oddVBand="1" w:evenVBand="0" w:oddHBand="0" w:evenHBand="0" w:firstRowFirstColumn="0" w:firstRowLastColumn="0" w:lastRowFirstColumn="0" w:lastRowLastColumn="0"/>
+            <w:tcW w:w="2977" w:type="dxa"/>
+          </w:tcPr>
+          <w:p>
+            <w:r>
+              <w:t>Ontwikkelomgeving maken</w:t>
+            </w:r>
+          </w:p>
+        </w:tc>
+        <w:tc>
+          <w:tcPr>
+            <w:tcW w:w="1701" w:type="dxa"/>
+          </w:tcPr>
+          <w:p>
+            <w:pPr>
+              <w:cnfStyle w:val="000000000000" w:firstRow="0" w:lastRow="0" w:firstColumn="0" w:lastColumn="0" w:oddVBand="0" w:evenVBand="0" w:oddHBand="0" w:evenHBand="0" w:firstRowFirstColumn="0" w:firstRowLastColumn="0" w:lastRowFirstColumn="0" w:lastRowLastColumn="0"/>
+            </w:pPr>
+            <w:r>
+              <w:t>12 oktober</w:t>
+            </w:r>
+          </w:p>
+        </w:tc>
+        <w:tc>
+          <w:tcPr>
+            <w:cnfStyle w:val="000010000000" w:firstRow="0" w:lastRow="0" w:firstColumn="0" w:lastColumn="0" w:oddVBand="1" w:evenVBand="0" w:oddHBand="0" w:evenHBand="0" w:firstRowFirstColumn="0" w:firstRowLastColumn="0" w:lastRowFirstColumn="0" w:lastRowLastColumn="0"/>
+            <w:tcW w:w="1559" w:type="dxa"/>
+          </w:tcPr>
+          <w:p>
+            <w:r>
+              <w:t>27 oktober</w:t>
+            </w:r>
+          </w:p>
+        </w:tc>
+        <w:tc>
+          <w:tcPr>
+            <w:tcW w:w="1171" w:type="dxa"/>
+          </w:tcPr>
+          <w:p>
+            <w:pPr>
+              <w:cnfStyle w:val="000000000000" w:firstRow="0" w:lastRow="0" w:firstColumn="0" w:lastColumn="0" w:oddVBand="0" w:evenVBand="0" w:oddHBand="0" w:evenHBand="0" w:firstRowFirstColumn="0" w:firstRowLastColumn="0" w:lastRowFirstColumn="0" w:lastRowLastColumn="0"/>
+            </w:pPr>
+            <w:r>
+              <w:t>15 dagen</w:t>
+            </w:r>
+          </w:p>
+        </w:tc>
+        <w:tc>
+          <w:tcPr>
+            <w:cnfStyle w:val="000010000000" w:firstRow="0" w:lastRow="0" w:firstColumn="0" w:lastColumn="0" w:oddVBand="1" w:evenVBand="0" w:oddHBand="0" w:evenHBand="0" w:firstRowFirstColumn="0" w:firstRowLastColumn="0" w:lastRowFirstColumn="0" w:lastRowLastColumn="0"/>
+            <w:tcW w:w="1720" w:type="dxa"/>
+          </w:tcPr>
+          <w:p>
+            <w:r>
+              <w:t>Momand, Rick, Job</w:t>
             </w:r>
           </w:p>
         </w:tc>
       </w:tr>
     </w:tbl>
-    <w:p>
-      <w:pPr>
-        <w:pStyle w:val="Kop1"/>
-      </w:pPr>
-      <w:r>
-        <w:lastRenderedPageBreak/>
-        <w:t xml:space="preserve"> </w:t>
-      </w:r>
-    </w:p>
+    <w:p/>
     <w:sectPr>
       <w:pgSz w:w="11906" w:h="16838"/>
       <w:pgMar w:top="1417" w:right="1417" w:bottom="1417" w:left="1417" w:header="708" w:footer="708" w:gutter="0"/>
@@ -2956,6 +2863,135 @@
       </w:tcPr>
     </w:tblStylePr>
   </w:style>
+  <w:style w:type="table" w:styleId="Onopgemaaktetabel2">
+    <w:name w:val="Plain Table 2"/>
+    <w:basedOn w:val="Standaardtabel"/>
+    <w:uiPriority w:val="42"/>
+    <w:rsid w:val="00960B08"/>
+    <w:pPr>
+      <w:spacing w:after="0" w:line="240" w:lineRule="auto"/>
+    </w:pPr>
+    <w:tblPr>
+      <w:tblStyleRowBandSize w:val="1"/>
+      <w:tblStyleColBandSize w:val="1"/>
+      <w:tblBorders>
+        <w:top w:val="single" w:sz="4" w:space="0" w:color="7F7F7F" w:themeColor="text1" w:themeTint="80"/>
+        <w:bottom w:val="single" w:sz="4" w:space="0" w:color="7F7F7F" w:themeColor="text1" w:themeTint="80"/>
+      </w:tblBorders>
+    </w:tblPr>
+    <w:tblStylePr w:type="firstRow">
+      <w:rPr>
+        <w:b/>
+        <w:bCs/>
+      </w:rPr>
+      <w:tblPr/>
+      <w:tcPr>
+        <w:tcBorders>
+          <w:bottom w:val="single" w:sz="4" w:space="0" w:color="7F7F7F" w:themeColor="text1" w:themeTint="80"/>
+        </w:tcBorders>
+      </w:tcPr>
+    </w:tblStylePr>
+    <w:tblStylePr w:type="lastRow">
+      <w:rPr>
+        <w:b/>
+        <w:bCs/>
+      </w:rPr>
+      <w:tblPr/>
+      <w:tcPr>
+        <w:tcBorders>
+          <w:top w:val="single" w:sz="4" w:space="0" w:color="7F7F7F" w:themeColor="text1" w:themeTint="80"/>
+        </w:tcBorders>
+      </w:tcPr>
+    </w:tblStylePr>
+    <w:tblStylePr w:type="firstCol">
+      <w:rPr>
+        <w:b/>
+        <w:bCs/>
+      </w:rPr>
+    </w:tblStylePr>
+    <w:tblStylePr w:type="lastCol">
+      <w:rPr>
+        <w:b/>
+        <w:bCs/>
+      </w:rPr>
+    </w:tblStylePr>
+    <w:tblStylePr w:type="band1Vert">
+      <w:tblPr/>
+      <w:tcPr>
+        <w:tcBorders>
+          <w:left w:val="single" w:sz="4" w:space="0" w:color="7F7F7F" w:themeColor="text1" w:themeTint="80"/>
+          <w:right w:val="single" w:sz="4" w:space="0" w:color="7F7F7F" w:themeColor="text1" w:themeTint="80"/>
+        </w:tcBorders>
+      </w:tcPr>
+    </w:tblStylePr>
+    <w:tblStylePr w:type="band2Vert">
+      <w:tblPr/>
+      <w:tcPr>
+        <w:tcBorders>
+          <w:left w:val="single" w:sz="4" w:space="0" w:color="7F7F7F" w:themeColor="text1" w:themeTint="80"/>
+          <w:right w:val="single" w:sz="4" w:space="0" w:color="7F7F7F" w:themeColor="text1" w:themeTint="80"/>
+        </w:tcBorders>
+      </w:tcPr>
+    </w:tblStylePr>
+    <w:tblStylePr w:type="band1Horz">
+      <w:tblPr/>
+      <w:tcPr>
+        <w:tcBorders>
+          <w:top w:val="single" w:sz="4" w:space="0" w:color="7F7F7F" w:themeColor="text1" w:themeTint="80"/>
+          <w:bottom w:val="single" w:sz="4" w:space="0" w:color="7F7F7F" w:themeColor="text1" w:themeTint="80"/>
+        </w:tcBorders>
+      </w:tcPr>
+    </w:tblStylePr>
+  </w:style>
+  <w:style w:type="table" w:styleId="Onopgemaaktetabel4">
+    <w:name w:val="Plain Table 4"/>
+    <w:basedOn w:val="Standaardtabel"/>
+    <w:uiPriority w:val="44"/>
+    <w:rsid w:val="00960B08"/>
+    <w:pPr>
+      <w:spacing w:after="0" w:line="240" w:lineRule="auto"/>
+    </w:pPr>
+    <w:tblPr>
+      <w:tblStyleRowBandSize w:val="1"/>
+      <w:tblStyleColBandSize w:val="1"/>
+    </w:tblPr>
+    <w:tblStylePr w:type="firstRow">
+      <w:rPr>
+        <w:b/>
+        <w:bCs/>
+      </w:rPr>
+    </w:tblStylePr>
+    <w:tblStylePr w:type="lastRow">
+      <w:rPr>
+        <w:b/>
+        <w:bCs/>
+      </w:rPr>
+    </w:tblStylePr>
+    <w:tblStylePr w:type="firstCol">
+      <w:rPr>
+        <w:b/>
+        <w:bCs/>
+      </w:rPr>
+    </w:tblStylePr>
+    <w:tblStylePr w:type="lastCol">
+      <w:rPr>
+        <w:b/>
+        <w:bCs/>
+      </w:rPr>
+    </w:tblStylePr>
+    <w:tblStylePr w:type="band1Vert">
+      <w:tblPr/>
+      <w:tcPr>
+        <w:shd w:val="clear" w:color="auto" w:fill="F2F2F2" w:themeFill="background1" w:themeFillShade="F2"/>
+      </w:tcPr>
+    </w:tblStylePr>
+    <w:tblStylePr w:type="band1Horz">
+      <w:tblPr/>
+      <w:tcPr>
+        <w:shd w:val="clear" w:color="auto" w:fill="F2F2F2" w:themeFill="background1" w:themeFillShade="F2"/>
+      </w:tcPr>
+    </w:tblStylePr>
+  </w:style>
 </w:styles>
 </file>
 

</xml_diff>